<commit_message>
Update landuse for model area
Update landuse for model area
</commit_message>
<xml_diff>
--- a/Data/GIS/Scenario0/Description_0.docx
+++ b/Data/GIS/Scenario0/Description_0.docx
@@ -786,7 +786,7 @@
                 <w:szCs w:val="24"/>
                 <w:lang w:val="vi-VN"/>
               </w:rPr>
-              <w:t>STT</w:t>
+              <w:t>NO</w:t>
             </w:r>
           </w:p>
         </w:tc>
@@ -815,7 +815,7 @@
                 <w:szCs w:val="24"/>
                 <w:lang w:val="vi-VN"/>
               </w:rPr>
-              <w:t>Tên cột</w:t>
+              <w:t>Name of column</w:t>
             </w:r>
           </w:p>
         </w:tc>
@@ -844,7 +844,7 @@
                 <w:szCs w:val="24"/>
                 <w:lang w:val="vi-VN"/>
               </w:rPr>
-              <w:t>Mô tả</w:t>
+              <w:t>Description</w:t>
             </w:r>
           </w:p>
         </w:tc>
@@ -1019,6 +1019,313 @@
           </w:p>
         </w:tc>
       </w:tr>
+      <w:tr>
+        <w:trPr>
+          <w:cnfStyle w:val="000000100000" w:firstRow="0" w:lastRow="0" w:firstColumn="0" w:lastColumn="0" w:oddVBand="0" w:evenVBand="0" w:oddHBand="1" w:evenHBand="0" w:firstRowFirstColumn="0" w:firstRowLastColumn="0" w:lastRowFirstColumn="0" w:lastRowLastColumn="0"/>
+        </w:trPr>
+        <w:tc>
+          <w:tcPr>
+            <w:cnfStyle w:val="001000000000" w:firstRow="0" w:lastRow="0" w:firstColumn="1" w:lastColumn="0" w:oddVBand="0" w:evenVBand="0" w:oddHBand="0" w:evenHBand="0" w:firstRowFirstColumn="0" w:firstRowLastColumn="0" w:lastRowFirstColumn="0" w:lastRowLastColumn="0"/>
+            <w:tcW w:w="704" w:type="dxa"/>
+          </w:tcPr>
+          <w:p>
+            <w:pPr>
+              <w:spacing w:before="20" w:after="20"/>
+              <w:rPr>
+                <w:rFonts w:asciiTheme="majorHAnsi" w:eastAsia="Times New Roman" w:hAnsiTheme="majorHAnsi" w:cstheme="majorHAnsi"/>
+                <w:color w:val="000000"/>
+                <w:lang w:val="vi-VN"/>
+              </w:rPr>
+            </w:pPr>
+            <w:r>
+              <w:rPr>
+                <w:rFonts w:asciiTheme="majorHAnsi" w:eastAsia="Times New Roman" w:hAnsiTheme="majorHAnsi" w:cstheme="majorHAnsi"/>
+                <w:color w:val="000000"/>
+                <w:lang w:val="vi-VN"/>
+              </w:rPr>
+              <w:t>3</w:t>
+            </w:r>
+          </w:p>
+        </w:tc>
+        <w:tc>
+          <w:tcPr>
+            <w:tcW w:w="1701" w:type="dxa"/>
+          </w:tcPr>
+          <w:p>
+            <w:pPr>
+              <w:spacing w:before="20" w:after="20"/>
+              <w:cnfStyle w:val="000000100000" w:firstRow="0" w:lastRow="0" w:firstColumn="0" w:lastColumn="0" w:oddVBand="0" w:evenVBand="0" w:oddHBand="1" w:evenHBand="0" w:firstRowFirstColumn="0" w:firstRowLastColumn="0" w:lastRowFirstColumn="0" w:lastRowLastColumn="0"/>
+              <w:rPr>
+                <w:rFonts w:asciiTheme="majorHAnsi" w:eastAsia="Times New Roman" w:hAnsiTheme="majorHAnsi" w:cstheme="majorHAnsi"/>
+                <w:color w:val="000000"/>
+                <w:lang w:val="vi-VN"/>
+              </w:rPr>
+            </w:pPr>
+            <w:r>
+              <w:rPr>
+                <w:rFonts w:asciiTheme="majorHAnsi" w:eastAsia="Times New Roman" w:hAnsiTheme="majorHAnsi" w:cstheme="majorHAnsi"/>
+                <w:color w:val="000000"/>
+                <w:lang w:val="vi-VN"/>
+              </w:rPr>
+              <w:t>Storey</w:t>
+            </w:r>
+          </w:p>
+        </w:tc>
+        <w:tc>
+          <w:tcPr>
+            <w:tcW w:w="7088" w:type="dxa"/>
+          </w:tcPr>
+          <w:p>
+            <w:pPr>
+              <w:spacing w:before="20" w:after="20"/>
+              <w:cnfStyle w:val="000000100000" w:firstRow="0" w:lastRow="0" w:firstColumn="0" w:lastColumn="0" w:oddVBand="0" w:evenVBand="0" w:oddHBand="1" w:evenHBand="0" w:firstRowFirstColumn="0" w:firstRowLastColumn="0" w:lastRowFirstColumn="0" w:lastRowLastColumn="0"/>
+              <w:rPr>
+                <w:rFonts w:asciiTheme="majorHAnsi" w:eastAsia="Times New Roman" w:hAnsiTheme="majorHAnsi" w:cstheme="majorHAnsi"/>
+                <w:color w:val="000000"/>
+                <w:lang w:val="vi-VN"/>
+              </w:rPr>
+            </w:pPr>
+            <w:r>
+              <w:rPr>
+                <w:rFonts w:asciiTheme="majorHAnsi" w:eastAsia="Times New Roman" w:hAnsiTheme="majorHAnsi" w:cstheme="majorHAnsi"/>
+                <w:sz w:val="24"/>
+                <w:szCs w:val="24"/>
+                <w:lang w:val="vi-VN"/>
+              </w:rPr>
+              <w:t>Maximum number of floors.</w:t>
+            </w:r>
+          </w:p>
+        </w:tc>
+      </w:tr>
+      <w:tr>
+        <w:tc>
+          <w:tcPr>
+            <w:cnfStyle w:val="001000000000" w:firstRow="0" w:lastRow="0" w:firstColumn="1" w:lastColumn="0" w:oddVBand="0" w:evenVBand="0" w:oddHBand="0" w:evenHBand="0" w:firstRowFirstColumn="0" w:firstRowLastColumn="0" w:lastRowFirstColumn="0" w:lastRowLastColumn="0"/>
+            <w:tcW w:w="704" w:type="dxa"/>
+          </w:tcPr>
+          <w:p>
+            <w:pPr>
+              <w:spacing w:before="20" w:after="20"/>
+              <w:rPr>
+                <w:rFonts w:asciiTheme="majorHAnsi" w:eastAsia="Times New Roman" w:hAnsiTheme="majorHAnsi" w:cstheme="majorHAnsi"/>
+                <w:color w:val="000000"/>
+                <w:lang w:val="vi-VN"/>
+              </w:rPr>
+            </w:pPr>
+            <w:r>
+              <w:rPr>
+                <w:rFonts w:asciiTheme="majorHAnsi" w:eastAsia="Times New Roman" w:hAnsiTheme="majorHAnsi" w:cstheme="majorHAnsi"/>
+                <w:color w:val="000000"/>
+                <w:lang w:val="vi-VN"/>
+              </w:rPr>
+              <w:lastRenderedPageBreak/>
+              <w:t>4</w:t>
+            </w:r>
+          </w:p>
+        </w:tc>
+        <w:tc>
+          <w:tcPr>
+            <w:tcW w:w="1701" w:type="dxa"/>
+          </w:tcPr>
+          <w:p>
+            <w:pPr>
+              <w:spacing w:before="20" w:after="20"/>
+              <w:cnfStyle w:val="000000000000" w:firstRow="0" w:lastRow="0" w:firstColumn="0" w:lastColumn="0" w:oddVBand="0" w:evenVBand="0" w:oddHBand="0" w:evenHBand="0" w:firstRowFirstColumn="0" w:firstRowLastColumn="0" w:lastRowFirstColumn="0" w:lastRowLastColumn="0"/>
+              <w:rPr>
+                <w:rFonts w:asciiTheme="majorHAnsi" w:eastAsia="Times New Roman" w:hAnsiTheme="majorHAnsi" w:cstheme="majorHAnsi"/>
+                <w:color w:val="000000"/>
+                <w:lang w:val="vi-VN"/>
+              </w:rPr>
+            </w:pPr>
+            <w:r>
+              <w:rPr>
+                <w:rFonts w:asciiTheme="majorHAnsi" w:eastAsia="Times New Roman" w:hAnsiTheme="majorHAnsi" w:cstheme="majorHAnsi"/>
+                <w:color w:val="000000"/>
+                <w:lang w:val="vi-VN"/>
+              </w:rPr>
+              <w:t>Height</w:t>
+            </w:r>
+          </w:p>
+        </w:tc>
+        <w:tc>
+          <w:tcPr>
+            <w:tcW w:w="7088" w:type="dxa"/>
+          </w:tcPr>
+          <w:p>
+            <w:pPr>
+              <w:spacing w:before="20" w:after="20"/>
+              <w:cnfStyle w:val="000000000000" w:firstRow="0" w:lastRow="0" w:firstColumn="0" w:lastColumn="0" w:oddVBand="0" w:evenVBand="0" w:oddHBand="0" w:evenHBand="0" w:firstRowFirstColumn="0" w:firstRowLastColumn="0" w:lastRowFirstColumn="0" w:lastRowLastColumn="0"/>
+              <w:rPr>
+                <w:rFonts w:asciiTheme="majorHAnsi" w:eastAsia="Times New Roman" w:hAnsiTheme="majorHAnsi" w:cstheme="majorHAnsi"/>
+                <w:color w:val="000000"/>
+                <w:lang w:val="vi-VN"/>
+              </w:rPr>
+            </w:pPr>
+            <w:r>
+              <w:rPr>
+                <w:rFonts w:asciiTheme="majorHAnsi" w:eastAsia="Times New Roman" w:hAnsiTheme="majorHAnsi" w:cstheme="majorHAnsi"/>
+                <w:sz w:val="24"/>
+                <w:szCs w:val="24"/>
+                <w:lang w:val="vi-VN"/>
+              </w:rPr>
+              <w:t>Maximum height in the planning (meter)</w:t>
+            </w:r>
+          </w:p>
+        </w:tc>
+      </w:tr>
+      <w:tr>
+        <w:trPr>
+          <w:cnfStyle w:val="000000100000" w:firstRow="0" w:lastRow="0" w:firstColumn="0" w:lastColumn="0" w:oddVBand="0" w:evenVBand="0" w:oddHBand="1" w:evenHBand="0" w:firstRowFirstColumn="0" w:firstRowLastColumn="0" w:lastRowFirstColumn="0" w:lastRowLastColumn="0"/>
+        </w:trPr>
+        <w:tc>
+          <w:tcPr>
+            <w:cnfStyle w:val="001000000000" w:firstRow="0" w:lastRow="0" w:firstColumn="1" w:lastColumn="0" w:oddVBand="0" w:evenVBand="0" w:oddHBand="0" w:evenHBand="0" w:firstRowFirstColumn="0" w:firstRowLastColumn="0" w:lastRowFirstColumn="0" w:lastRowLastColumn="0"/>
+            <w:tcW w:w="704" w:type="dxa"/>
+          </w:tcPr>
+          <w:p>
+            <w:pPr>
+              <w:spacing w:before="20" w:after="20"/>
+              <w:rPr>
+                <w:rFonts w:asciiTheme="majorHAnsi" w:eastAsia="Times New Roman" w:hAnsiTheme="majorHAnsi" w:cstheme="majorHAnsi"/>
+                <w:color w:val="000000"/>
+                <w:lang w:val="vi-VN"/>
+              </w:rPr>
+            </w:pPr>
+            <w:r>
+              <w:rPr>
+                <w:rFonts w:asciiTheme="majorHAnsi" w:eastAsia="Times New Roman" w:hAnsiTheme="majorHAnsi" w:cstheme="majorHAnsi"/>
+                <w:color w:val="000000"/>
+                <w:lang w:val="vi-VN"/>
+              </w:rPr>
+              <w:t>5</w:t>
+            </w:r>
+          </w:p>
+        </w:tc>
+        <w:tc>
+          <w:tcPr>
+            <w:tcW w:w="1701" w:type="dxa"/>
+          </w:tcPr>
+          <w:p>
+            <w:pPr>
+              <w:spacing w:before="20" w:after="20"/>
+              <w:cnfStyle w:val="000000100000" w:firstRow="0" w:lastRow="0" w:firstColumn="0" w:lastColumn="0" w:oddVBand="0" w:evenVBand="0" w:oddHBand="1" w:evenHBand="0" w:firstRowFirstColumn="0" w:firstRowLastColumn="0" w:lastRowFirstColumn="0" w:lastRowLastColumn="0"/>
+              <w:rPr>
+                <w:rFonts w:asciiTheme="majorHAnsi" w:eastAsia="Times New Roman" w:hAnsiTheme="majorHAnsi" w:cstheme="majorHAnsi"/>
+                <w:color w:val="000000"/>
+                <w:lang w:val="vi-VN"/>
+              </w:rPr>
+            </w:pPr>
+            <w:r>
+              <w:rPr>
+                <w:rFonts w:asciiTheme="majorHAnsi" w:eastAsia="Times New Roman" w:hAnsiTheme="majorHAnsi" w:cstheme="majorHAnsi"/>
+                <w:color w:val="000000"/>
+                <w:lang w:val="vi-VN"/>
+              </w:rPr>
+              <w:t>BCR</w:t>
+            </w:r>
+          </w:p>
+        </w:tc>
+        <w:tc>
+          <w:tcPr>
+            <w:tcW w:w="7088" w:type="dxa"/>
+          </w:tcPr>
+          <w:p>
+            <w:pPr>
+              <w:spacing w:before="20" w:after="20"/>
+              <w:cnfStyle w:val="000000100000" w:firstRow="0" w:lastRow="0" w:firstColumn="0" w:lastColumn="0" w:oddVBand="0" w:evenVBand="0" w:oddHBand="1" w:evenHBand="0" w:firstRowFirstColumn="0" w:firstRowLastColumn="0" w:lastRowFirstColumn="0" w:lastRowLastColumn="0"/>
+              <w:rPr>
+                <w:rFonts w:asciiTheme="majorHAnsi" w:eastAsia="Times New Roman" w:hAnsiTheme="majorHAnsi" w:cstheme="majorHAnsi"/>
+                <w:color w:val="000000"/>
+                <w:lang w:val="vi-VN"/>
+              </w:rPr>
+            </w:pPr>
+            <w:r>
+              <w:rPr>
+                <w:rFonts w:asciiTheme="majorHAnsi" w:eastAsia="Times New Roman" w:hAnsiTheme="majorHAnsi" w:cstheme="majorHAnsi"/>
+                <w:sz w:val="24"/>
+                <w:szCs w:val="24"/>
+                <w:lang w:val="vi-VN"/>
+              </w:rPr>
+              <w:t>Maximum construction density in the planning (%)</w:t>
+            </w:r>
+          </w:p>
+        </w:tc>
+      </w:tr>
+      <w:tr>
+        <w:tc>
+          <w:tcPr>
+            <w:cnfStyle w:val="001000000000" w:firstRow="0" w:lastRow="0" w:firstColumn="1" w:lastColumn="0" w:oddVBand="0" w:evenVBand="0" w:oddHBand="0" w:evenHBand="0" w:firstRowFirstColumn="0" w:firstRowLastColumn="0" w:lastRowFirstColumn="0" w:lastRowLastColumn="0"/>
+            <w:tcW w:w="704" w:type="dxa"/>
+          </w:tcPr>
+          <w:p>
+            <w:pPr>
+              <w:spacing w:before="20" w:after="20"/>
+              <w:rPr>
+                <w:rFonts w:asciiTheme="majorHAnsi" w:eastAsia="Times New Roman" w:hAnsiTheme="majorHAnsi" w:cstheme="majorHAnsi"/>
+                <w:color w:val="000000"/>
+                <w:lang w:val="vi-VN"/>
+              </w:rPr>
+            </w:pPr>
+            <w:r>
+              <w:rPr>
+                <w:rFonts w:asciiTheme="majorHAnsi" w:eastAsia="Times New Roman" w:hAnsiTheme="majorHAnsi" w:cstheme="majorHAnsi"/>
+                <w:color w:val="000000"/>
+                <w:lang w:val="vi-VN"/>
+              </w:rPr>
+              <w:t>6</w:t>
+            </w:r>
+          </w:p>
+        </w:tc>
+        <w:tc>
+          <w:tcPr>
+            <w:tcW w:w="1701" w:type="dxa"/>
+          </w:tcPr>
+          <w:p>
+            <w:pPr>
+              <w:spacing w:before="20" w:after="20"/>
+              <w:cnfStyle w:val="000000000000" w:firstRow="0" w:lastRow="0" w:firstColumn="0" w:lastColumn="0" w:oddVBand="0" w:evenVBand="0" w:oddHBand="0" w:evenHBand="0" w:firstRowFirstColumn="0" w:firstRowLastColumn="0" w:lastRowFirstColumn="0" w:lastRowLastColumn="0"/>
+              <w:rPr>
+                <w:rFonts w:asciiTheme="majorHAnsi" w:eastAsia="Times New Roman" w:hAnsiTheme="majorHAnsi" w:cstheme="majorHAnsi"/>
+                <w:color w:val="000000"/>
+                <w:lang w:val="vi-VN"/>
+              </w:rPr>
+            </w:pPr>
+            <w:r>
+              <w:rPr>
+                <w:rFonts w:asciiTheme="majorHAnsi" w:eastAsia="Times New Roman" w:hAnsiTheme="majorHAnsi" w:cstheme="majorHAnsi"/>
+                <w:color w:val="000000"/>
+                <w:lang w:val="vi-VN"/>
+              </w:rPr>
+              <w:t>FAR</w:t>
+            </w:r>
+          </w:p>
+        </w:tc>
+        <w:tc>
+          <w:tcPr>
+            <w:tcW w:w="7088" w:type="dxa"/>
+          </w:tcPr>
+          <w:p>
+            <w:pPr>
+              <w:spacing w:before="20" w:after="20"/>
+              <w:cnfStyle w:val="000000000000" w:firstRow="0" w:lastRow="0" w:firstColumn="0" w:lastColumn="0" w:oddVBand="0" w:evenVBand="0" w:oddHBand="0" w:evenHBand="0" w:firstRowFirstColumn="0" w:firstRowLastColumn="0" w:lastRowFirstColumn="0" w:lastRowLastColumn="0"/>
+              <w:rPr>
+                <w:rFonts w:asciiTheme="majorHAnsi" w:eastAsia="Times New Roman" w:hAnsiTheme="majorHAnsi" w:cstheme="majorHAnsi"/>
+                <w:color w:val="000000"/>
+                <w:lang w:val="vi-VN"/>
+              </w:rPr>
+            </w:pPr>
+            <w:r>
+              <w:rPr>
+                <w:rFonts w:asciiTheme="majorHAnsi" w:eastAsia="Times New Roman" w:hAnsiTheme="majorHAnsi" w:cstheme="majorHAnsi"/>
+                <w:sz w:val="24"/>
+                <w:szCs w:val="24"/>
+                <w:lang w:val="vi-VN"/>
+              </w:rPr>
+              <w:t>Coefficient of land use in the planning</w:t>
+            </w:r>
+          </w:p>
+        </w:tc>
+      </w:tr>
     </w:tbl>
     <w:p>
       <w:pPr>
@@ -1033,12 +1340,11 @@
           <w:noProof/>
           <w:lang w:val="vi-VN"/>
         </w:rPr>
-        <w:lastRenderedPageBreak/>
         <w:drawing>
-          <wp:inline distT="0" distB="0" distL="0" distR="0" wp14:anchorId="1DAA6CF7" wp14:editId="2369ECA7">
-            <wp:extent cx="5943600" cy="3148965"/>
-            <wp:effectExtent l="0" t="0" r="0" b="635"/>
-            <wp:docPr id="2" name="Picture 2" descr="Map&#10;&#10;Description automatically generated"/>
+          <wp:inline distT="0" distB="0" distL="0" distR="0" wp14:anchorId="37B37DD0" wp14:editId="406BEADF">
+            <wp:extent cx="5943600" cy="3378835"/>
+            <wp:effectExtent l="0" t="0" r="0" b="0"/>
+            <wp:docPr id="4" name="Picture 4" descr="A close-up of a map&#10;&#10;Description automatically generated with medium confidence"/>
             <wp:cNvGraphicFramePr>
               <a:graphicFrameLocks xmlns:a="http://schemas.openxmlformats.org/drawingml/2006/main" noChangeAspect="1"/>
             </wp:cNvGraphicFramePr>
@@ -1046,7 +1352,7 @@
               <a:graphicData uri="http://schemas.openxmlformats.org/drawingml/2006/picture">
                 <pic:pic xmlns:pic="http://schemas.openxmlformats.org/drawingml/2006/picture">
                   <pic:nvPicPr>
-                    <pic:cNvPr id="2" name="Picture 2" descr="Map&#10;&#10;Description automatically generated"/>
+                    <pic:cNvPr id="4" name="Picture 4" descr="A close-up of a map&#10;&#10;Description automatically generated with medium confidence"/>
                     <pic:cNvPicPr/>
                   </pic:nvPicPr>
                   <pic:blipFill>
@@ -1064,7 +1370,7 @@
                   <pic:spPr>
                     <a:xfrm>
                       <a:off x="0" y="0"/>
-                      <a:ext cx="5943600" cy="3148965"/>
+                      <a:ext cx="5943600" cy="3378835"/>
                     </a:xfrm>
                     <a:prstGeom prst="rect">
                       <a:avLst/>
@@ -1682,6 +1988,7 @@
           <w:noProof/>
           <w:color w:val="FF0000"/>
         </w:rPr>
+        <w:lastRenderedPageBreak/>
         <w:drawing>
           <wp:inline distT="0" distB="0" distL="0" distR="0" wp14:anchorId="6902C014" wp14:editId="1F1AA0FA">
             <wp:extent cx="5204298" cy="2974124"/>

</xml_diff>

<commit_message>
Upload: cencus. update: road network, population
Upload: cencus shapefile covers 3 income ranges and 10 occupation types.
Update: road network(updated: type of road and district), population for model area.
</commit_message>
<xml_diff>
--- a/Data/GIS/Scenario0/Description_0.docx
+++ b/Data/GIS/Scenario0/Description_0.docx
@@ -270,7 +270,27 @@
                 <w:szCs w:val="24"/>
                 <w:lang w:val="vi-VN"/>
               </w:rPr>
-              <w:t>Nam of road</w:t>
+              <w:t>Nam</w:t>
+            </w:r>
+            <w:r>
+              <w:rPr>
+                <w:rFonts w:ascii="Times New Roman" w:eastAsia="Times New Roman" w:hAnsi="Times New Roman" w:cs="Times New Roman"/>
+                <w:color w:val="000000"/>
+                <w:sz w:val="24"/>
+                <w:szCs w:val="24"/>
+                <w:lang w:val="vi-VN"/>
+              </w:rPr>
+              <w:t>e</w:t>
+            </w:r>
+            <w:r>
+              <w:rPr>
+                <w:rFonts w:ascii="Times New Roman" w:eastAsia="Times New Roman" w:hAnsi="Times New Roman" w:cs="Times New Roman"/>
+                <w:color w:val="000000"/>
+                <w:sz w:val="24"/>
+                <w:szCs w:val="24"/>
+                <w:lang w:val="vi-VN"/>
+              </w:rPr>
+              <w:t xml:space="preserve"> of road</w:t>
             </w:r>
           </w:p>
         </w:tc>
@@ -451,6 +471,153 @@
                 <w:lang w:val="vi-VN"/>
               </w:rPr>
               <w:t>End point of road</w:t>
+            </w:r>
+          </w:p>
+        </w:tc>
+      </w:tr>
+      <w:tr>
+        <w:tc>
+          <w:tcPr>
+            <w:cnfStyle w:val="001000000000" w:firstRow="0" w:lastRow="0" w:firstColumn="1" w:lastColumn="0" w:oddVBand="0" w:evenVBand="0" w:oddHBand="0" w:evenHBand="0" w:firstRowFirstColumn="0" w:firstRowLastColumn="0" w:lastRowFirstColumn="0" w:lastRowLastColumn="0"/>
+            <w:tcW w:w="704" w:type="dxa"/>
+          </w:tcPr>
+          <w:p>
+            <w:pPr>
+              <w:spacing w:before="20" w:after="20"/>
+              <w:rPr>
+                <w:rFonts w:ascii="Times New Roman" w:eastAsia="Times New Roman" w:hAnsi="Times New Roman" w:cs="Times New Roman"/>
+                <w:color w:val="000000"/>
+                <w:lang w:val="vi-VN"/>
+              </w:rPr>
+            </w:pPr>
+            <w:r>
+              <w:rPr>
+                <w:rFonts w:ascii="Times New Roman" w:eastAsia="Times New Roman" w:hAnsi="Times New Roman" w:cs="Times New Roman"/>
+                <w:color w:val="000000"/>
+                <w:lang w:val="vi-VN"/>
+              </w:rPr>
+              <w:t>4</w:t>
+            </w:r>
+          </w:p>
+        </w:tc>
+        <w:tc>
+          <w:tcPr>
+            <w:tcW w:w="1701" w:type="dxa"/>
+          </w:tcPr>
+          <w:p>
+            <w:pPr>
+              <w:spacing w:before="20" w:after="20"/>
+              <w:cnfStyle w:val="000000000000" w:firstRow="0" w:lastRow="0" w:firstColumn="0" w:lastColumn="0" w:oddVBand="0" w:evenVBand="0" w:oddHBand="0" w:evenHBand="0" w:firstRowFirstColumn="0" w:firstRowLastColumn="0" w:lastRowFirstColumn="0" w:lastRowLastColumn="0"/>
+              <w:rPr>
+                <w:rFonts w:ascii="Times New Roman" w:eastAsia="Times New Roman" w:hAnsi="Times New Roman" w:cs="Times New Roman"/>
+                <w:color w:val="000000"/>
+              </w:rPr>
+            </w:pPr>
+            <w:r>
+              <w:rPr>
+                <w:rFonts w:ascii="Times New Roman" w:eastAsia="Times New Roman" w:hAnsi="Times New Roman" w:cs="Times New Roman"/>
+                <w:color w:val="000000"/>
+              </w:rPr>
+              <w:t>Type</w:t>
+            </w:r>
+          </w:p>
+        </w:tc>
+        <w:tc>
+          <w:tcPr>
+            <w:tcW w:w="7088" w:type="dxa"/>
+          </w:tcPr>
+          <w:p>
+            <w:pPr>
+              <w:spacing w:before="20" w:after="20"/>
+              <w:cnfStyle w:val="000000000000" w:firstRow="0" w:lastRow="0" w:firstColumn="0" w:lastColumn="0" w:oddVBand="0" w:evenVBand="0" w:oddHBand="0" w:evenHBand="0" w:firstRowFirstColumn="0" w:firstRowLastColumn="0" w:lastRowFirstColumn="0" w:lastRowLastColumn="0"/>
+              <w:rPr>
+                <w:rFonts w:ascii="Times New Roman" w:eastAsia="Times New Roman" w:hAnsi="Times New Roman" w:cs="Times New Roman"/>
+                <w:color w:val="000000"/>
+                <w:lang w:val="vi-VN"/>
+              </w:rPr>
+            </w:pPr>
+            <w:r>
+              <w:rPr>
+                <w:rFonts w:ascii="Times New Roman" w:eastAsia="Times New Roman" w:hAnsi="Times New Roman" w:cs="Times New Roman"/>
+                <w:color w:val="000000"/>
+                <w:lang w:val="vi-VN"/>
+              </w:rPr>
+              <w:t>Type of road: Bridge, road, tunnel.</w:t>
+            </w:r>
+          </w:p>
+        </w:tc>
+      </w:tr>
+      <w:tr>
+        <w:trPr>
+          <w:cnfStyle w:val="000000100000" w:firstRow="0" w:lastRow="0" w:firstColumn="0" w:lastColumn="0" w:oddVBand="0" w:evenVBand="0" w:oddHBand="1" w:evenHBand="0" w:firstRowFirstColumn="0" w:firstRowLastColumn="0" w:lastRowFirstColumn="0" w:lastRowLastColumn="0"/>
+        </w:trPr>
+        <w:tc>
+          <w:tcPr>
+            <w:cnfStyle w:val="001000000000" w:firstRow="0" w:lastRow="0" w:firstColumn="1" w:lastColumn="0" w:oddVBand="0" w:evenVBand="0" w:oddHBand="0" w:evenHBand="0" w:firstRowFirstColumn="0" w:firstRowLastColumn="0" w:lastRowFirstColumn="0" w:lastRowLastColumn="0"/>
+            <w:tcW w:w="704" w:type="dxa"/>
+          </w:tcPr>
+          <w:p>
+            <w:pPr>
+              <w:spacing w:before="20" w:after="20"/>
+              <w:rPr>
+                <w:rFonts w:ascii="Times New Roman" w:eastAsia="Times New Roman" w:hAnsi="Times New Roman" w:cs="Times New Roman"/>
+                <w:color w:val="000000"/>
+                <w:lang w:val="vi-VN"/>
+              </w:rPr>
+            </w:pPr>
+            <w:r>
+              <w:rPr>
+                <w:rFonts w:ascii="Times New Roman" w:eastAsia="Times New Roman" w:hAnsi="Times New Roman" w:cs="Times New Roman"/>
+                <w:color w:val="000000"/>
+                <w:lang w:val="vi-VN"/>
+              </w:rPr>
+              <w:t>5</w:t>
+            </w:r>
+          </w:p>
+        </w:tc>
+        <w:tc>
+          <w:tcPr>
+            <w:tcW w:w="1701" w:type="dxa"/>
+          </w:tcPr>
+          <w:p>
+            <w:pPr>
+              <w:spacing w:before="20" w:after="20"/>
+              <w:cnfStyle w:val="000000100000" w:firstRow="0" w:lastRow="0" w:firstColumn="0" w:lastColumn="0" w:oddVBand="0" w:evenVBand="0" w:oddHBand="1" w:evenHBand="0" w:firstRowFirstColumn="0" w:firstRowLastColumn="0" w:lastRowFirstColumn="0" w:lastRowLastColumn="0"/>
+              <w:rPr>
+                <w:rFonts w:ascii="Times New Roman" w:eastAsia="Times New Roman" w:hAnsi="Times New Roman" w:cs="Times New Roman"/>
+                <w:color w:val="000000"/>
+              </w:rPr>
+            </w:pPr>
+            <w:r>
+              <w:rPr>
+                <w:rFonts w:ascii="Times New Roman" w:eastAsia="Times New Roman" w:hAnsi="Times New Roman" w:cs="Times New Roman"/>
+                <w:color w:val="000000"/>
+              </w:rPr>
+              <w:t>District</w:t>
+            </w:r>
+          </w:p>
+        </w:tc>
+        <w:tc>
+          <w:tcPr>
+            <w:tcW w:w="7088" w:type="dxa"/>
+          </w:tcPr>
+          <w:p>
+            <w:pPr>
+              <w:spacing w:before="20" w:after="20"/>
+              <w:cnfStyle w:val="000000100000" w:firstRow="0" w:lastRow="0" w:firstColumn="0" w:lastColumn="0" w:oddVBand="0" w:evenVBand="0" w:oddHBand="1" w:evenHBand="0" w:firstRowFirstColumn="0" w:firstRowLastColumn="0" w:lastRowFirstColumn="0" w:lastRowLastColumn="0"/>
+              <w:rPr>
+                <w:rFonts w:ascii="Times New Roman" w:eastAsia="Times New Roman" w:hAnsi="Times New Roman" w:cs="Times New Roman"/>
+                <w:color w:val="000000"/>
+                <w:lang w:val="vi-VN"/>
+              </w:rPr>
+            </w:pPr>
+            <w:r>
+              <w:rPr>
+                <w:rFonts w:ascii="Times New Roman" w:eastAsia="Times New Roman" w:hAnsi="Times New Roman" w:cs="Times New Roman"/>
+                <w:color w:val="000000"/>
+                <w:lang w:val="vi-VN"/>
+              </w:rPr>
+              <w:t>Name of district</w:t>
             </w:r>
           </w:p>
         </w:tc>
@@ -470,10 +637,10 @@
           <w:lang w:val="vi-VN"/>
         </w:rPr>
         <w:drawing>
-          <wp:inline distT="0" distB="0" distL="0" distR="0" wp14:anchorId="5A714FC8" wp14:editId="4A9C8510">
-            <wp:extent cx="5943600" cy="3378835"/>
-            <wp:effectExtent l="0" t="0" r="0" b="0"/>
-            <wp:docPr id="3" name="Picture 3" descr="Diagram&#10;&#10;Description automatically generated"/>
+          <wp:inline distT="0" distB="0" distL="0" distR="0" wp14:anchorId="0217B92B" wp14:editId="5D40ECBA">
+            <wp:extent cx="5943600" cy="3371850"/>
+            <wp:effectExtent l="0" t="0" r="0" b="6350"/>
+            <wp:docPr id="1" name="Picture 1" descr="Diagram&#10;&#10;Description automatically generated"/>
             <wp:cNvGraphicFramePr>
               <a:graphicFrameLocks xmlns:a="http://schemas.openxmlformats.org/drawingml/2006/main" noChangeAspect="1"/>
             </wp:cNvGraphicFramePr>
@@ -481,7 +648,7 @@
               <a:graphicData uri="http://schemas.openxmlformats.org/drawingml/2006/picture">
                 <pic:pic xmlns:pic="http://schemas.openxmlformats.org/drawingml/2006/picture">
                   <pic:nvPicPr>
-                    <pic:cNvPr id="3" name="Picture 3" descr="Diagram&#10;&#10;Description automatically generated"/>
+                    <pic:cNvPr id="1" name="Picture 1" descr="Diagram&#10;&#10;Description automatically generated"/>
                     <pic:cNvPicPr/>
                   </pic:nvPicPr>
                   <pic:blipFill>
@@ -499,7 +666,7 @@
                   <pic:spPr>
                     <a:xfrm>
                       <a:off x="0" y="0"/>
-                      <a:ext cx="5943600" cy="3378835"/>
+                      <a:ext cx="5943600" cy="3371850"/>
                     </a:xfrm>
                     <a:prstGeom prst="rect">
                       <a:avLst/>

</xml_diff>

<commit_message>
upload building price layer
Upload: building price layer
Update: population in model area (fill 2 ward in District 2)
Update: building layer, land use layer for all scenarios
</commit_message>
<xml_diff>
--- a/Data/GIS/Scenario0/Description_0.docx
+++ b/Data/GIS/Scenario0/Description_0.docx
@@ -1320,10 +1320,10 @@
         </w:rPr>
         <w:lastRenderedPageBreak/>
         <w:drawing>
-          <wp:inline distT="0" distB="0" distL="0" distR="0" wp14:anchorId="6D2BCC6C" wp14:editId="75035564">
-            <wp:extent cx="5943600" cy="3357245"/>
+          <wp:inline distT="0" distB="0" distL="0" distR="0" wp14:anchorId="30554453" wp14:editId="22C88DB6">
+            <wp:extent cx="5943600" cy="3408680"/>
             <wp:effectExtent l="0" t="0" r="0" b="0"/>
-            <wp:docPr id="2" name="Picture 2" descr="A picture containing map&#10;&#10;Description automatically generated"/>
+            <wp:docPr id="3" name="Picture 3" descr="Map&#10;&#10;Description automatically generated with medium confidence"/>
             <wp:cNvGraphicFramePr>
               <a:graphicFrameLocks xmlns:a="http://schemas.openxmlformats.org/drawingml/2006/main" noChangeAspect="1"/>
             </wp:cNvGraphicFramePr>
@@ -1331,7 +1331,7 @@
               <a:graphicData uri="http://schemas.openxmlformats.org/drawingml/2006/picture">
                 <pic:pic xmlns:pic="http://schemas.openxmlformats.org/drawingml/2006/picture">
                   <pic:nvPicPr>
-                    <pic:cNvPr id="2" name="Picture 2" descr="A picture containing map&#10;&#10;Description automatically generated"/>
+                    <pic:cNvPr id="3" name="Picture 3" descr="Map&#10;&#10;Description automatically generated with medium confidence"/>
                     <pic:cNvPicPr/>
                   </pic:nvPicPr>
                   <pic:blipFill>
@@ -1349,7 +1349,7 @@
                   <pic:spPr>
                     <a:xfrm>
                       <a:off x="0" y="0"/>
-                      <a:ext cx="5943600" cy="3357245"/>
+                      <a:ext cx="5943600" cy="3408680"/>
                     </a:xfrm>
                     <a:prstGeom prst="rect">
                       <a:avLst/>

</xml_diff>

<commit_message>
Update layer building and landuse
</commit_message>
<xml_diff>
--- a/Data/GIS/Scenario0/Description_0.docx
+++ b/Data/GIS/Scenario0/Description_0.docx
@@ -1,6 +1,6 @@
 
 <file path=word/document.xml><?xml version="1.0" encoding="utf-8"?>
-<w:document xmlns:wpc="http://schemas.microsoft.com/office/word/2010/wordprocessingCanvas" xmlns:cx="http://schemas.microsoft.com/office/drawing/2014/chartex" xmlns:cx1="http://schemas.microsoft.com/office/drawing/2015/9/8/chartex" xmlns:cx2="http://schemas.microsoft.com/office/drawing/2015/10/21/chartex" xmlns:cx3="http://schemas.microsoft.com/office/drawing/2016/5/9/chartex" xmlns:cx4="http://schemas.microsoft.com/office/drawing/2016/5/10/chartex" xmlns:cx5="http://schemas.microsoft.com/office/drawing/2016/5/11/chartex" xmlns:cx6="http://schemas.microsoft.com/office/drawing/2016/5/12/chartex" xmlns:cx7="http://schemas.microsoft.com/office/drawing/2016/5/13/chartex" xmlns:cx8="http://schemas.microsoft.com/office/drawing/2016/5/14/chartex" xmlns:mc="http://schemas.openxmlformats.org/markup-compatibility/2006" xmlns:aink="http://schemas.microsoft.com/office/drawing/2016/ink" xmlns:am3d="http://schemas.microsoft.com/office/drawing/2017/model3d" xmlns:o="urn:schemas-microsoft-com:office:office" xmlns:r="http://schemas.openxmlformats.org/officeDocument/2006/relationships" xmlns:m="http://schemas.openxmlformats.org/officeDocument/2006/math" xmlns:v="urn:schemas-microsoft-com:vml" xmlns:wp14="http://schemas.microsoft.com/office/word/2010/wordprocessingDrawing" xmlns:wp="http://schemas.openxmlformats.org/drawingml/2006/wordprocessingDrawing" xmlns:w10="urn:schemas-microsoft-com:office:word" xmlns:w="http://schemas.openxmlformats.org/wordprocessingml/2006/main" xmlns:w14="http://schemas.microsoft.com/office/word/2010/wordml" xmlns:w15="http://schemas.microsoft.com/office/word/2012/wordml" xmlns:w16cex="http://schemas.microsoft.com/office/word/2018/wordml/cex" xmlns:w16cid="http://schemas.microsoft.com/office/word/2016/wordml/cid" xmlns:w16="http://schemas.microsoft.com/office/word/2018/wordml" xmlns:w16se="http://schemas.microsoft.com/office/word/2015/wordml/symex" xmlns:wpg="http://schemas.microsoft.com/office/word/2010/wordprocessingGroup" xmlns:wpi="http://schemas.microsoft.com/office/word/2010/wordprocessingInk" xmlns:wne="http://schemas.microsoft.com/office/word/2006/wordml" xmlns:wps="http://schemas.microsoft.com/office/word/2010/wordprocessingShape" mc:Ignorable="w14 w15 w16se w16cid w16 w16cex wp14">
+<w:document xmlns:wpc="http://schemas.microsoft.com/office/word/2010/wordprocessingCanvas" xmlns:cx="http://schemas.microsoft.com/office/drawing/2014/chartex" xmlns:cx1="http://schemas.microsoft.com/office/drawing/2015/9/8/chartex" xmlns:cx2="http://schemas.microsoft.com/office/drawing/2015/10/21/chartex" xmlns:cx3="http://schemas.microsoft.com/office/drawing/2016/5/9/chartex" xmlns:cx4="http://schemas.microsoft.com/office/drawing/2016/5/10/chartex" xmlns:cx5="http://schemas.microsoft.com/office/drawing/2016/5/11/chartex" xmlns:cx6="http://schemas.microsoft.com/office/drawing/2016/5/12/chartex" xmlns:cx7="http://schemas.microsoft.com/office/drawing/2016/5/13/chartex" xmlns:cx8="http://schemas.microsoft.com/office/drawing/2016/5/14/chartex" xmlns:mc="http://schemas.openxmlformats.org/markup-compatibility/2006" xmlns:aink="http://schemas.microsoft.com/office/drawing/2016/ink" xmlns:am3d="http://schemas.microsoft.com/office/drawing/2017/model3d" xmlns:o="urn:schemas-microsoft-com:office:office" xmlns:r="http://schemas.openxmlformats.org/officeDocument/2006/relationships" xmlns:m="http://schemas.openxmlformats.org/officeDocument/2006/math" xmlns:v="urn:schemas-microsoft-com:vml" xmlns:wp14="http://schemas.microsoft.com/office/word/2010/wordprocessingDrawing" xmlns:wp="http://schemas.openxmlformats.org/drawingml/2006/wordprocessingDrawing" xmlns:w10="urn:schemas-microsoft-com:office:word" xmlns:w="http://schemas.openxmlformats.org/wordprocessingml/2006/main" xmlns:w14="http://schemas.microsoft.com/office/word/2010/wordml" xmlns:w15="http://schemas.microsoft.com/office/word/2012/wordml" xmlns:w16cex="http://schemas.microsoft.com/office/word/2018/wordml/cex" xmlns:w16cid="http://schemas.microsoft.com/office/word/2016/wordml/cid" xmlns:w16="http://schemas.microsoft.com/office/word/2018/wordml" xmlns:w16sdtdh="http://schemas.microsoft.com/office/word/2020/wordml/sdtdatahash" xmlns:w16se="http://schemas.microsoft.com/office/word/2015/wordml/symex" xmlns:wpg="http://schemas.microsoft.com/office/word/2010/wordprocessingGroup" xmlns:wpi="http://schemas.microsoft.com/office/word/2010/wordprocessingInk" xmlns:wne="http://schemas.microsoft.com/office/word/2006/wordml" xmlns:wps="http://schemas.microsoft.com/office/word/2010/wordprocessingShape" mc:Ignorable="w14 w15 w16se w16cid w16 w16cex w16sdtdh wp14">
   <w:body>
     <w:p>
       <w:pPr>
@@ -1147,159 +1147,6 @@
                 <w:lang w:val="vi-VN"/>
               </w:rPr>
               <w:t>Maximum height in the planning (meter)</w:t>
-            </w:r>
-          </w:p>
-        </w:tc>
-      </w:tr>
-      <w:tr>
-        <w:trPr>
-          <w:cnfStyle w:val="000000100000" w:firstRow="0" w:lastRow="0" w:firstColumn="0" w:lastColumn="0" w:oddVBand="0" w:evenVBand="0" w:oddHBand="1" w:evenHBand="0" w:firstRowFirstColumn="0" w:firstRowLastColumn="0" w:lastRowFirstColumn="0" w:lastRowLastColumn="0"/>
-        </w:trPr>
-        <w:tc>
-          <w:tcPr>
-            <w:cnfStyle w:val="001000000000" w:firstRow="0" w:lastRow="0" w:firstColumn="1" w:lastColumn="0" w:oddVBand="0" w:evenVBand="0" w:oddHBand="0" w:evenHBand="0" w:firstRowFirstColumn="0" w:firstRowLastColumn="0" w:lastRowFirstColumn="0" w:lastRowLastColumn="0"/>
-            <w:tcW w:w="704" w:type="dxa"/>
-          </w:tcPr>
-          <w:p>
-            <w:pPr>
-              <w:spacing w:before="20" w:after="20"/>
-              <w:rPr>
-                <w:rFonts w:asciiTheme="majorHAnsi" w:eastAsia="Times New Roman" w:hAnsiTheme="majorHAnsi" w:cstheme="majorHAnsi"/>
-                <w:color w:val="000000"/>
-                <w:lang w:val="vi-VN"/>
-              </w:rPr>
-            </w:pPr>
-            <w:r>
-              <w:rPr>
-                <w:rFonts w:asciiTheme="majorHAnsi" w:eastAsia="Times New Roman" w:hAnsiTheme="majorHAnsi" w:cstheme="majorHAnsi"/>
-                <w:color w:val="000000"/>
-                <w:lang w:val="vi-VN"/>
-              </w:rPr>
-              <w:t>5</w:t>
-            </w:r>
-          </w:p>
-        </w:tc>
-        <w:tc>
-          <w:tcPr>
-            <w:tcW w:w="1701" w:type="dxa"/>
-          </w:tcPr>
-          <w:p>
-            <w:pPr>
-              <w:spacing w:before="20" w:after="20"/>
-              <w:cnfStyle w:val="000000100000" w:firstRow="0" w:lastRow="0" w:firstColumn="0" w:lastColumn="0" w:oddVBand="0" w:evenVBand="0" w:oddHBand="1" w:evenHBand="0" w:firstRowFirstColumn="0" w:firstRowLastColumn="0" w:lastRowFirstColumn="0" w:lastRowLastColumn="0"/>
-              <w:rPr>
-                <w:rFonts w:asciiTheme="majorHAnsi" w:eastAsia="Times New Roman" w:hAnsiTheme="majorHAnsi" w:cstheme="majorHAnsi"/>
-                <w:color w:val="000000"/>
-                <w:lang w:val="vi-VN"/>
-              </w:rPr>
-            </w:pPr>
-            <w:r>
-              <w:rPr>
-                <w:rFonts w:asciiTheme="majorHAnsi" w:eastAsia="Times New Roman" w:hAnsiTheme="majorHAnsi" w:cstheme="majorHAnsi"/>
-                <w:color w:val="000000"/>
-                <w:lang w:val="vi-VN"/>
-              </w:rPr>
-              <w:t>BCR</w:t>
-            </w:r>
-          </w:p>
-        </w:tc>
-        <w:tc>
-          <w:tcPr>
-            <w:tcW w:w="7088" w:type="dxa"/>
-          </w:tcPr>
-          <w:p>
-            <w:pPr>
-              <w:spacing w:before="20" w:after="20"/>
-              <w:cnfStyle w:val="000000100000" w:firstRow="0" w:lastRow="0" w:firstColumn="0" w:lastColumn="0" w:oddVBand="0" w:evenVBand="0" w:oddHBand="1" w:evenHBand="0" w:firstRowFirstColumn="0" w:firstRowLastColumn="0" w:lastRowFirstColumn="0" w:lastRowLastColumn="0"/>
-              <w:rPr>
-                <w:rFonts w:asciiTheme="majorHAnsi" w:eastAsia="Times New Roman" w:hAnsiTheme="majorHAnsi" w:cstheme="majorHAnsi"/>
-                <w:color w:val="000000"/>
-                <w:lang w:val="vi-VN"/>
-              </w:rPr>
-            </w:pPr>
-            <w:r>
-              <w:rPr>
-                <w:rFonts w:asciiTheme="majorHAnsi" w:eastAsia="Times New Roman" w:hAnsiTheme="majorHAnsi" w:cstheme="majorHAnsi"/>
-                <w:sz w:val="24"/>
-                <w:szCs w:val="24"/>
-                <w:lang w:val="vi-VN"/>
-              </w:rPr>
-              <w:t>Maximum construction density in the planning (%)</w:t>
-            </w:r>
-          </w:p>
-        </w:tc>
-      </w:tr>
-      <w:tr>
-        <w:tc>
-          <w:tcPr>
-            <w:cnfStyle w:val="001000000000" w:firstRow="0" w:lastRow="0" w:firstColumn="1" w:lastColumn="0" w:oddVBand="0" w:evenVBand="0" w:oddHBand="0" w:evenHBand="0" w:firstRowFirstColumn="0" w:firstRowLastColumn="0" w:lastRowFirstColumn="0" w:lastRowLastColumn="0"/>
-            <w:tcW w:w="704" w:type="dxa"/>
-          </w:tcPr>
-          <w:p>
-            <w:pPr>
-              <w:spacing w:before="20" w:after="20"/>
-              <w:rPr>
-                <w:rFonts w:asciiTheme="majorHAnsi" w:eastAsia="Times New Roman" w:hAnsiTheme="majorHAnsi" w:cstheme="majorHAnsi"/>
-                <w:color w:val="000000"/>
-                <w:lang w:val="vi-VN"/>
-              </w:rPr>
-            </w:pPr>
-            <w:r>
-              <w:rPr>
-                <w:rFonts w:asciiTheme="majorHAnsi" w:eastAsia="Times New Roman" w:hAnsiTheme="majorHAnsi" w:cstheme="majorHAnsi"/>
-                <w:color w:val="000000"/>
-                <w:lang w:val="vi-VN"/>
-              </w:rPr>
-              <w:t>6</w:t>
-            </w:r>
-          </w:p>
-        </w:tc>
-        <w:tc>
-          <w:tcPr>
-            <w:tcW w:w="1701" w:type="dxa"/>
-          </w:tcPr>
-          <w:p>
-            <w:pPr>
-              <w:spacing w:before="20" w:after="20"/>
-              <w:cnfStyle w:val="000000000000" w:firstRow="0" w:lastRow="0" w:firstColumn="0" w:lastColumn="0" w:oddVBand="0" w:evenVBand="0" w:oddHBand="0" w:evenHBand="0" w:firstRowFirstColumn="0" w:firstRowLastColumn="0" w:lastRowFirstColumn="0" w:lastRowLastColumn="0"/>
-              <w:rPr>
-                <w:rFonts w:asciiTheme="majorHAnsi" w:eastAsia="Times New Roman" w:hAnsiTheme="majorHAnsi" w:cstheme="majorHAnsi"/>
-                <w:color w:val="000000"/>
-                <w:lang w:val="vi-VN"/>
-              </w:rPr>
-            </w:pPr>
-            <w:r>
-              <w:rPr>
-                <w:rFonts w:asciiTheme="majorHAnsi" w:eastAsia="Times New Roman" w:hAnsiTheme="majorHAnsi" w:cstheme="majorHAnsi"/>
-                <w:color w:val="000000"/>
-                <w:lang w:val="vi-VN"/>
-              </w:rPr>
-              <w:t>FAR</w:t>
-            </w:r>
-          </w:p>
-        </w:tc>
-        <w:tc>
-          <w:tcPr>
-            <w:tcW w:w="7088" w:type="dxa"/>
-          </w:tcPr>
-          <w:p>
-            <w:pPr>
-              <w:spacing w:before="20" w:after="20"/>
-              <w:cnfStyle w:val="000000000000" w:firstRow="0" w:lastRow="0" w:firstColumn="0" w:lastColumn="0" w:oddVBand="0" w:evenVBand="0" w:oddHBand="0" w:evenHBand="0" w:firstRowFirstColumn="0" w:firstRowLastColumn="0" w:lastRowFirstColumn="0" w:lastRowLastColumn="0"/>
-              <w:rPr>
-                <w:rFonts w:asciiTheme="majorHAnsi" w:eastAsia="Times New Roman" w:hAnsiTheme="majorHAnsi" w:cstheme="majorHAnsi"/>
-                <w:color w:val="000000"/>
-                <w:lang w:val="vi-VN"/>
-              </w:rPr>
-            </w:pPr>
-            <w:r>
-              <w:rPr>
-                <w:rFonts w:asciiTheme="majorHAnsi" w:eastAsia="Times New Roman" w:hAnsiTheme="majorHAnsi" w:cstheme="majorHAnsi"/>
-                <w:sz w:val="24"/>
-                <w:szCs w:val="24"/>
-                <w:lang w:val="vi-VN"/>
-              </w:rPr>
-              <w:t>Coefficient of land use in the planning</w:t>
             </w:r>
           </w:p>
         </w:tc>
@@ -2290,7 +2137,7 @@
 </file>
 
 <file path=word/numbering.xml><?xml version="1.0" encoding="utf-8"?>
-<w:numbering xmlns:wpc="http://schemas.microsoft.com/office/word/2010/wordprocessingCanvas" xmlns:cx="http://schemas.microsoft.com/office/drawing/2014/chartex" xmlns:cx1="http://schemas.microsoft.com/office/drawing/2015/9/8/chartex" xmlns:cx2="http://schemas.microsoft.com/office/drawing/2015/10/21/chartex" xmlns:cx3="http://schemas.microsoft.com/office/drawing/2016/5/9/chartex" xmlns:cx4="http://schemas.microsoft.com/office/drawing/2016/5/10/chartex" xmlns:cx5="http://schemas.microsoft.com/office/drawing/2016/5/11/chartex" xmlns:cx6="http://schemas.microsoft.com/office/drawing/2016/5/12/chartex" xmlns:cx7="http://schemas.microsoft.com/office/drawing/2016/5/13/chartex" xmlns:cx8="http://schemas.microsoft.com/office/drawing/2016/5/14/chartex" xmlns:mc="http://schemas.openxmlformats.org/markup-compatibility/2006" xmlns:aink="http://schemas.microsoft.com/office/drawing/2016/ink" xmlns:am3d="http://schemas.microsoft.com/office/drawing/2017/model3d" xmlns:o="urn:schemas-microsoft-com:office:office" xmlns:r="http://schemas.openxmlformats.org/officeDocument/2006/relationships" xmlns:m="http://schemas.openxmlformats.org/officeDocument/2006/math" xmlns:v="urn:schemas-microsoft-com:vml" xmlns:wp14="http://schemas.microsoft.com/office/word/2010/wordprocessingDrawing" xmlns:wp="http://schemas.openxmlformats.org/drawingml/2006/wordprocessingDrawing" xmlns:w10="urn:schemas-microsoft-com:office:word" xmlns:w="http://schemas.openxmlformats.org/wordprocessingml/2006/main" xmlns:w14="http://schemas.microsoft.com/office/word/2010/wordml" xmlns:w15="http://schemas.microsoft.com/office/word/2012/wordml" xmlns:w16cex="http://schemas.microsoft.com/office/word/2018/wordml/cex" xmlns:w16cid="http://schemas.microsoft.com/office/word/2016/wordml/cid" xmlns:w16="http://schemas.microsoft.com/office/word/2018/wordml" xmlns:w16se="http://schemas.microsoft.com/office/word/2015/wordml/symex" xmlns:wpg="http://schemas.microsoft.com/office/word/2010/wordprocessingGroup" xmlns:wpi="http://schemas.microsoft.com/office/word/2010/wordprocessingInk" xmlns:wne="http://schemas.microsoft.com/office/word/2006/wordml" xmlns:wps="http://schemas.microsoft.com/office/word/2010/wordprocessingShape" mc:Ignorable="w14 w15 w16se w16cid w16 w16cex wp14">
+<w:numbering xmlns:wpc="http://schemas.microsoft.com/office/word/2010/wordprocessingCanvas" xmlns:cx="http://schemas.microsoft.com/office/drawing/2014/chartex" xmlns:cx1="http://schemas.microsoft.com/office/drawing/2015/9/8/chartex" xmlns:cx2="http://schemas.microsoft.com/office/drawing/2015/10/21/chartex" xmlns:cx3="http://schemas.microsoft.com/office/drawing/2016/5/9/chartex" xmlns:cx4="http://schemas.microsoft.com/office/drawing/2016/5/10/chartex" xmlns:cx5="http://schemas.microsoft.com/office/drawing/2016/5/11/chartex" xmlns:cx6="http://schemas.microsoft.com/office/drawing/2016/5/12/chartex" xmlns:cx7="http://schemas.microsoft.com/office/drawing/2016/5/13/chartex" xmlns:cx8="http://schemas.microsoft.com/office/drawing/2016/5/14/chartex" xmlns:mc="http://schemas.openxmlformats.org/markup-compatibility/2006" xmlns:aink="http://schemas.microsoft.com/office/drawing/2016/ink" xmlns:am3d="http://schemas.microsoft.com/office/drawing/2017/model3d" xmlns:o="urn:schemas-microsoft-com:office:office" xmlns:r="http://schemas.openxmlformats.org/officeDocument/2006/relationships" xmlns:m="http://schemas.openxmlformats.org/officeDocument/2006/math" xmlns:v="urn:schemas-microsoft-com:vml" xmlns:wp14="http://schemas.microsoft.com/office/word/2010/wordprocessingDrawing" xmlns:wp="http://schemas.openxmlformats.org/drawingml/2006/wordprocessingDrawing" xmlns:w10="urn:schemas-microsoft-com:office:word" xmlns:w="http://schemas.openxmlformats.org/wordprocessingml/2006/main" xmlns:w14="http://schemas.microsoft.com/office/word/2010/wordml" xmlns:w15="http://schemas.microsoft.com/office/word/2012/wordml" xmlns:w16cex="http://schemas.microsoft.com/office/word/2018/wordml/cex" xmlns:w16cid="http://schemas.microsoft.com/office/word/2016/wordml/cid" xmlns:w16="http://schemas.microsoft.com/office/word/2018/wordml" xmlns:w16sdtdh="http://schemas.microsoft.com/office/word/2020/wordml/sdtdatahash" xmlns:w16se="http://schemas.microsoft.com/office/word/2015/wordml/symex" xmlns:wpg="http://schemas.microsoft.com/office/word/2010/wordprocessingGroup" xmlns:wpi="http://schemas.microsoft.com/office/word/2010/wordprocessingInk" xmlns:wne="http://schemas.microsoft.com/office/word/2006/wordml" xmlns:wps="http://schemas.microsoft.com/office/word/2010/wordprocessingShape" mc:Ignorable="w14 w15 w16se w16cid w16 w16cex w16sdtdh wp14">
   <w:abstractNum w:abstractNumId="0" w15:restartNumberingAfterBreak="0">
     <w:nsid w:val="18DE366F"/>
     <w:multiLevelType w:val="hybridMultilevel"/>
@@ -2387,7 +2234,7 @@
 </file>
 
 <file path=word/styles.xml><?xml version="1.0" encoding="utf-8"?>
-<w:styles xmlns:mc="http://schemas.openxmlformats.org/markup-compatibility/2006" xmlns:r="http://schemas.openxmlformats.org/officeDocument/2006/relationships" xmlns:w="http://schemas.openxmlformats.org/wordprocessingml/2006/main" xmlns:w14="http://schemas.microsoft.com/office/word/2010/wordml" xmlns:w15="http://schemas.microsoft.com/office/word/2012/wordml" xmlns:w16cex="http://schemas.microsoft.com/office/word/2018/wordml/cex" xmlns:w16cid="http://schemas.microsoft.com/office/word/2016/wordml/cid" xmlns:w16="http://schemas.microsoft.com/office/word/2018/wordml" xmlns:w16se="http://schemas.microsoft.com/office/word/2015/wordml/symex" mc:Ignorable="w14 w15 w16se w16cid w16 w16cex">
+<w:styles xmlns:mc="http://schemas.openxmlformats.org/markup-compatibility/2006" xmlns:r="http://schemas.openxmlformats.org/officeDocument/2006/relationships" xmlns:w="http://schemas.openxmlformats.org/wordprocessingml/2006/main" xmlns:w14="http://schemas.microsoft.com/office/word/2010/wordml" xmlns:w15="http://schemas.microsoft.com/office/word/2012/wordml" xmlns:w16cex="http://schemas.microsoft.com/office/word/2018/wordml/cex" xmlns:w16cid="http://schemas.microsoft.com/office/word/2016/wordml/cid" xmlns:w16="http://schemas.microsoft.com/office/word/2018/wordml" xmlns:w16sdtdh="http://schemas.microsoft.com/office/word/2020/wordml/sdtdatahash" xmlns:w16se="http://schemas.microsoft.com/office/word/2015/wordml/symex" mc:Ignorable="w14 w15 w16se w16cid w16 w16cex w16sdtdh">
   <w:docDefaults>
     <w:rPrDefault>
       <w:rPr>

</xml_diff>